<commit_message>
[Relatório] Criação de Secção
</commit_message>
<xml_diff>
--- a/Relatório/Relatório.docx
+++ b/Relatório/Relatório.docx
@@ -37,7 +37,7 @@
                     </pic:cNvPicPr>
                   </pic:nvPicPr>
                   <pic:blipFill>
-                    <a:blip r:embed="rId6">
+                    <a:blip r:embed="rId9">
                       <a:extLst>
                         <a:ext uri="{28A0092B-C50C-407E-A947-70E740481C1C}">
                           <a14:useLocalDpi xmlns:a14="http://schemas.microsoft.com/office/drawing/2010/main" val="0"/>
@@ -367,7 +367,7 @@
           </mc:Choice>
           <mc:Fallback>
             <w:pict>
-              <v:line w14:anchorId="54B5C9CB" id="Conexão reta 2" o:spid="_x0000_s1026" style="position:absolute;z-index:251670528;visibility:visible;mso-wrap-style:square;mso-wrap-distance-left:9pt;mso-wrap-distance-top:0;mso-wrap-distance-right:9pt;mso-wrap-distance-bottom:0;mso-position-horizontal:absolute;mso-position-horizontal-relative:text;mso-position-vertical:absolute;mso-position-vertical-relative:text" from="56.25pt,347.7pt" to="368.25pt,347.7pt" o:gfxdata="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" strokecolor="black [3213]" strokeweight="3pt">
+              <v:line w14:anchorId="29FD4D62" id="Conexão reta 2" o:spid="_x0000_s1026" style="position:absolute;z-index:251670528;visibility:visible;mso-wrap-style:square;mso-wrap-distance-left:9pt;mso-wrap-distance-top:0;mso-wrap-distance-right:9pt;mso-wrap-distance-bottom:0;mso-position-horizontal:absolute;mso-position-horizontal-relative:text;mso-position-vertical:absolute;mso-position-vertical-relative:text" from="56.25pt,347.7pt" to="368.25pt,347.7pt" o:gfxdata="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" strokecolor="black [3213]" strokeweight="3pt">
                 <v:stroke joinstyle="miter"/>
               </v:line>
             </w:pict>
@@ -671,7 +671,15 @@
       </w:r>
       <w:r>
         <w:br/>
-        <w:t>NOTA (2): Referir que as imagens são todas no formato “.svg”, logo, com uma ampliação será possível ver a imagem com mais detalhe e qualidade.</w:t>
+        <w:t>NOTA (2): Referir que as imagens são todas no formato “.</w:t>
+      </w:r>
+      <w:proofErr w:type="spellStart"/>
+      <w:r>
+        <w:t>svg</w:t>
+      </w:r>
+      <w:proofErr w:type="spellEnd"/>
+      <w:r>
+        <w:t>”, logo, com uma ampliação será possível ver a imagem com mais detalhe e qualidade.</w:t>
       </w:r>
       <w:r>
         <w:br w:type="page"/>
@@ -799,13 +807,13 @@
                     <pic:cNvPicPr/>
                   </pic:nvPicPr>
                   <pic:blipFill>
-                    <a:blip r:embed="rId7" cstate="print">
+                    <a:blip r:embed="rId10" cstate="print">
                       <a:extLst>
                         <a:ext uri="{28A0092B-C50C-407E-A947-70E740481C1C}">
                           <a14:useLocalDpi xmlns:a14="http://schemas.microsoft.com/office/drawing/2010/main" val="0"/>
                         </a:ext>
                         <a:ext uri="{96DAC541-7B7A-43D3-8B79-37D633B846F1}">
-                          <asvg:svgBlip xmlns:asvg="http://schemas.microsoft.com/office/drawing/2016/SVG/main" r:embed="rId8"/>
+                          <asvg:svgBlip xmlns:asvg="http://schemas.microsoft.com/office/drawing/2016/SVG/main" r:embed="rId11"/>
                         </a:ext>
                       </a:extLst>
                     </a:blip>
@@ -836,24 +844,14 @@
       <w:r>
         <w:t xml:space="preserve">Diagrama </w:t>
       </w:r>
-      <w:r>
-        <w:fldChar w:fldCharType="begin"/>
-      </w:r>
-      <w:r>
-        <w:instrText xml:space="preserve"> SEQ Diagrama \* ARABIC </w:instrText>
-      </w:r>
-      <w:r>
-        <w:fldChar w:fldCharType="separate"/>
-      </w:r>
-      <w:r>
-        <w:rPr>
-          <w:noProof/>
-        </w:rPr>
-        <w:t>1</w:t>
-      </w:r>
-      <w:r>
-        <w:fldChar w:fldCharType="end"/>
-      </w:r>
+      <w:fldSimple w:instr=" SEQ Diagrama \* ARABIC ">
+        <w:r>
+          <w:rPr>
+            <w:noProof/>
+          </w:rPr>
+          <w:t>1</w:t>
+        </w:r>
+      </w:fldSimple>
       <w:r>
         <w:t>: BPMN do processo de Aquisição de bibliografia.</w:t>
       </w:r>
@@ -922,13 +920,13 @@
                     <pic:cNvPicPr/>
                   </pic:nvPicPr>
                   <pic:blipFill>
-                    <a:blip r:embed="rId9">
+                    <a:blip r:embed="rId12">
                       <a:extLst>
                         <a:ext uri="{28A0092B-C50C-407E-A947-70E740481C1C}">
                           <a14:useLocalDpi xmlns:a14="http://schemas.microsoft.com/office/drawing/2010/main" val="0"/>
                         </a:ext>
                         <a:ext uri="{96DAC541-7B7A-43D3-8B79-37D633B846F1}">
-                          <asvg:svgBlip xmlns:asvg="http://schemas.microsoft.com/office/drawing/2016/SVG/main" r:embed="rId10"/>
+                          <asvg:svgBlip xmlns:asvg="http://schemas.microsoft.com/office/drawing/2016/SVG/main" r:embed="rId13"/>
                         </a:ext>
                       </a:extLst>
                     </a:blip>
@@ -959,24 +957,14 @@
       <w:r>
         <w:t xml:space="preserve">Diagrama </w:t>
       </w:r>
-      <w:r>
-        <w:fldChar w:fldCharType="begin"/>
-      </w:r>
-      <w:r>
-        <w:instrText xml:space="preserve"> SEQ Diagrama \* ARABIC </w:instrText>
-      </w:r>
-      <w:r>
-        <w:fldChar w:fldCharType="separate"/>
-      </w:r>
-      <w:r>
-        <w:rPr>
-          <w:noProof/>
-        </w:rPr>
-        <w:t>2</w:t>
-      </w:r>
-      <w:r>
-        <w:fldChar w:fldCharType="end"/>
-      </w:r>
+      <w:fldSimple w:instr=" SEQ Diagrama \* ARABIC ">
+        <w:r>
+          <w:rPr>
+            <w:noProof/>
+          </w:rPr>
+          <w:t>2</w:t>
+        </w:r>
+      </w:fldSimple>
       <w:r>
         <w:t>: BPMN do Tratamento Técnico de Dissertações.</w:t>
       </w:r>
@@ -1006,13 +994,13 @@
                     <pic:cNvPicPr/>
                   </pic:nvPicPr>
                   <pic:blipFill>
-                    <a:blip r:embed="rId11">
+                    <a:blip r:embed="rId14">
                       <a:extLst>
                         <a:ext uri="{28A0092B-C50C-407E-A947-70E740481C1C}">
                           <a14:useLocalDpi xmlns:a14="http://schemas.microsoft.com/office/drawing/2010/main" val="0"/>
                         </a:ext>
                         <a:ext uri="{96DAC541-7B7A-43D3-8B79-37D633B846F1}">
-                          <asvg:svgBlip xmlns:asvg="http://schemas.microsoft.com/office/drawing/2016/SVG/main" r:embed="rId12"/>
+                          <asvg:svgBlip xmlns:asvg="http://schemas.microsoft.com/office/drawing/2016/SVG/main" r:embed="rId15"/>
                         </a:ext>
                       </a:extLst>
                     </a:blip>
@@ -1043,24 +1031,14 @@
       <w:r>
         <w:t xml:space="preserve">Diagrama </w:t>
       </w:r>
-      <w:r>
-        <w:fldChar w:fldCharType="begin"/>
-      </w:r>
-      <w:r>
-        <w:instrText xml:space="preserve"> SEQ Diagrama \* ARABIC </w:instrText>
-      </w:r>
-      <w:r>
-        <w:fldChar w:fldCharType="separate"/>
-      </w:r>
-      <w:r>
-        <w:rPr>
-          <w:noProof/>
-        </w:rPr>
-        <w:t>3</w:t>
-      </w:r>
-      <w:r>
-        <w:fldChar w:fldCharType="end"/>
-      </w:r>
+      <w:fldSimple w:instr=" SEQ Diagrama \* ARABIC ">
+        <w:r>
+          <w:rPr>
+            <w:noProof/>
+          </w:rPr>
+          <w:t>3</w:t>
+        </w:r>
+      </w:fldSimple>
       <w:r>
         <w:t>: BPMN do Tratamento Técnico de E-Books (Livros Eletrónicos).</w:t>
       </w:r>
@@ -1177,13 +1155,13 @@
                     <pic:cNvPicPr/>
                   </pic:nvPicPr>
                   <pic:blipFill>
-                    <a:blip r:embed="rId13" cstate="print">
+                    <a:blip r:embed="rId16" cstate="print">
                       <a:extLst>
                         <a:ext uri="{28A0092B-C50C-407E-A947-70E740481C1C}">
                           <a14:useLocalDpi xmlns:a14="http://schemas.microsoft.com/office/drawing/2010/main" val="0"/>
                         </a:ext>
                         <a:ext uri="{96DAC541-7B7A-43D3-8B79-37D633B846F1}">
-                          <asvg:svgBlip xmlns:asvg="http://schemas.microsoft.com/office/drawing/2016/SVG/main" r:embed="rId14"/>
+                          <asvg:svgBlip xmlns:asvg="http://schemas.microsoft.com/office/drawing/2016/SVG/main" r:embed="rId17"/>
                         </a:ext>
                       </a:extLst>
                     </a:blip>
@@ -1214,24 +1192,14 @@
       <w:r>
         <w:t xml:space="preserve">Diagrama </w:t>
       </w:r>
-      <w:r>
-        <w:fldChar w:fldCharType="begin"/>
-      </w:r>
-      <w:r>
-        <w:instrText xml:space="preserve"> SEQ Diagrama \* ARABIC </w:instrText>
-      </w:r>
-      <w:r>
-        <w:fldChar w:fldCharType="separate"/>
-      </w:r>
-      <w:r>
-        <w:rPr>
-          <w:noProof/>
-        </w:rPr>
-        <w:t>4</w:t>
-      </w:r>
-      <w:r>
-        <w:fldChar w:fldCharType="end"/>
-      </w:r>
+      <w:fldSimple w:instr=" SEQ Diagrama \* ARABIC ">
+        <w:r>
+          <w:rPr>
+            <w:noProof/>
+          </w:rPr>
+          <w:t>4</w:t>
+        </w:r>
+      </w:fldSimple>
       <w:r>
         <w:t>: BPMN do Tratamento Técnico de Monografias.</w:t>
       </w:r>
@@ -1261,13 +1229,13 @@
                     <pic:cNvPicPr/>
                   </pic:nvPicPr>
                   <pic:blipFill>
-                    <a:blip r:embed="rId15">
+                    <a:blip r:embed="rId18">
                       <a:extLst>
                         <a:ext uri="{28A0092B-C50C-407E-A947-70E740481C1C}">
                           <a14:useLocalDpi xmlns:a14="http://schemas.microsoft.com/office/drawing/2010/main" val="0"/>
                         </a:ext>
                         <a:ext uri="{96DAC541-7B7A-43D3-8B79-37D633B846F1}">
-                          <asvg:svgBlip xmlns:asvg="http://schemas.microsoft.com/office/drawing/2016/SVG/main" r:embed="rId16"/>
+                          <asvg:svgBlip xmlns:asvg="http://schemas.microsoft.com/office/drawing/2016/SVG/main" r:embed="rId19"/>
                         </a:ext>
                       </a:extLst>
                     </a:blip>
@@ -1298,24 +1266,14 @@
       <w:r>
         <w:t xml:space="preserve">Diagrama </w:t>
       </w:r>
-      <w:r>
-        <w:fldChar w:fldCharType="begin"/>
-      </w:r>
-      <w:r>
-        <w:instrText xml:space="preserve"> SEQ Diagrama \* ARABIC </w:instrText>
-      </w:r>
-      <w:r>
-        <w:fldChar w:fldCharType="separate"/>
-      </w:r>
-      <w:r>
-        <w:rPr>
-          <w:noProof/>
-        </w:rPr>
-        <w:t>5</w:t>
-      </w:r>
-      <w:r>
-        <w:fldChar w:fldCharType="end"/>
-      </w:r>
+      <w:fldSimple w:instr=" SEQ Diagrama \* ARABIC ">
+        <w:r>
+          <w:rPr>
+            <w:noProof/>
+          </w:rPr>
+          <w:t>5</w:t>
+        </w:r>
+      </w:fldSimple>
       <w:r>
         <w:t>: BPMN do Tratamento Técnico de Publicações em Série.</w:t>
       </w:r>
@@ -1411,13 +1369,13 @@
                     <pic:cNvPicPr/>
                   </pic:nvPicPr>
                   <pic:blipFill>
-                    <a:blip r:embed="rId17">
+                    <a:blip r:embed="rId20">
                       <a:extLst>
                         <a:ext uri="{28A0092B-C50C-407E-A947-70E740481C1C}">
                           <a14:useLocalDpi xmlns:a14="http://schemas.microsoft.com/office/drawing/2010/main" val="0"/>
                         </a:ext>
                         <a:ext uri="{96DAC541-7B7A-43D3-8B79-37D633B846F1}">
-                          <asvg:svgBlip xmlns:asvg="http://schemas.microsoft.com/office/drawing/2016/SVG/main" r:embed="rId18"/>
+                          <asvg:svgBlip xmlns:asvg="http://schemas.microsoft.com/office/drawing/2016/SVG/main" r:embed="rId21"/>
                         </a:ext>
                       </a:extLst>
                     </a:blip>
@@ -1448,24 +1406,14 @@
       <w:r>
         <w:t xml:space="preserve">Diagrama </w:t>
       </w:r>
-      <w:r>
-        <w:fldChar w:fldCharType="begin"/>
-      </w:r>
-      <w:r>
-        <w:instrText xml:space="preserve"> SEQ Diagrama \* ARABIC </w:instrText>
-      </w:r>
-      <w:r>
-        <w:fldChar w:fldCharType="separate"/>
-      </w:r>
-      <w:r>
-        <w:rPr>
-          <w:noProof/>
-        </w:rPr>
-        <w:t>6</w:t>
-      </w:r>
-      <w:r>
-        <w:fldChar w:fldCharType="end"/>
-      </w:r>
+      <w:fldSimple w:instr=" SEQ Diagrama \* ARABIC ">
+        <w:r>
+          <w:rPr>
+            <w:noProof/>
+          </w:rPr>
+          <w:t>6</w:t>
+        </w:r>
+      </w:fldSimple>
       <w:r>
         <w:t>: BPMN da Arrumação de espécies bibliográficas.</w:t>
       </w:r>
@@ -1516,13 +1464,13 @@
                     <pic:cNvPicPr/>
                   </pic:nvPicPr>
                   <pic:blipFill>
-                    <a:blip r:embed="rId19">
+                    <a:blip r:embed="rId22">
                       <a:extLst>
                         <a:ext uri="{28A0092B-C50C-407E-A947-70E740481C1C}">
                           <a14:useLocalDpi xmlns:a14="http://schemas.microsoft.com/office/drawing/2010/main" val="0"/>
                         </a:ext>
                         <a:ext uri="{96DAC541-7B7A-43D3-8B79-37D633B846F1}">
-                          <asvg:svgBlip xmlns:asvg="http://schemas.microsoft.com/office/drawing/2016/SVG/main" r:embed="rId20"/>
+                          <asvg:svgBlip xmlns:asvg="http://schemas.microsoft.com/office/drawing/2016/SVG/main" r:embed="rId23"/>
                         </a:ext>
                       </a:extLst>
                     </a:blip>
@@ -1553,24 +1501,14 @@
       <w:r>
         <w:t xml:space="preserve">Diagrama </w:t>
       </w:r>
-      <w:r>
-        <w:fldChar w:fldCharType="begin"/>
-      </w:r>
-      <w:r>
-        <w:instrText xml:space="preserve"> SEQ Diagrama \* ARABIC </w:instrText>
-      </w:r>
-      <w:r>
-        <w:fldChar w:fldCharType="separate"/>
-      </w:r>
-      <w:r>
-        <w:rPr>
-          <w:noProof/>
-        </w:rPr>
-        <w:t>7</w:t>
-      </w:r>
-      <w:r>
-        <w:fldChar w:fldCharType="end"/>
-      </w:r>
+      <w:fldSimple w:instr=" SEQ Diagrama \* ARABIC ">
+        <w:r>
+          <w:rPr>
+            <w:noProof/>
+          </w:rPr>
+          <w:t>7</w:t>
+        </w:r>
+      </w:fldSimple>
       <w:r>
         <w:t>: BPMN da Conservação de Monografias.</w:t>
       </w:r>
@@ -1686,9 +1624,9 @@
           <w:noProof/>
         </w:rPr>
         <w:drawing>
-          <wp:inline distT="0" distB="0" distL="0" distR="0" wp14:anchorId="1FE3889B" wp14:editId="4A3EAD19">
-            <wp:extent cx="5400040" cy="2699385"/>
-            <wp:effectExtent l="0" t="0" r="0" b="5715"/>
+          <wp:inline distT="0" distB="0" distL="0" distR="0" wp14:anchorId="1FE3889B" wp14:editId="4B5945FF">
+            <wp:extent cx="5372043" cy="2699385"/>
+            <wp:effectExtent l="0" t="0" r="635" b="5715"/>
             <wp:docPr id="1451477553" name="Gráfico 12"/>
             <wp:cNvGraphicFramePr>
               <a:graphicFrameLocks xmlns:a="http://schemas.openxmlformats.org/drawingml/2006/main" noChangeAspect="1"/>
@@ -1697,17 +1635,17 @@
               <a:graphicData uri="http://schemas.openxmlformats.org/drawingml/2006/picture">
                 <pic:pic xmlns:pic="http://schemas.openxmlformats.org/drawingml/2006/picture">
                   <pic:nvPicPr>
-                    <pic:cNvPr id="1451477553" name="Gráfico 1451477553"/>
+                    <pic:cNvPr id="1451477553" name="Gráfico 12"/>
                     <pic:cNvPicPr/>
                   </pic:nvPicPr>
                   <pic:blipFill>
-                    <a:blip r:embed="rId21" cstate="print">
+                    <a:blip r:embed="rId24" cstate="print">
                       <a:extLst>
                         <a:ext uri="{28A0092B-C50C-407E-A947-70E740481C1C}">
                           <a14:useLocalDpi xmlns:a14="http://schemas.microsoft.com/office/drawing/2010/main" val="0"/>
                         </a:ext>
                         <a:ext uri="{96DAC541-7B7A-43D3-8B79-37D633B846F1}">
-                          <asvg:svgBlip xmlns:asvg="http://schemas.microsoft.com/office/drawing/2016/SVG/main" r:embed="rId22"/>
+                          <asvg:svgBlip xmlns:asvg="http://schemas.microsoft.com/office/drawing/2016/SVG/main" r:embed="rId25"/>
                         </a:ext>
                       </a:extLst>
                     </a:blip>
@@ -1718,7 +1656,7 @@
                   <pic:spPr>
                     <a:xfrm>
                       <a:off x="0" y="0"/>
-                      <a:ext cx="5400040" cy="2699385"/>
+                      <a:ext cx="5372043" cy="2699385"/>
                     </a:xfrm>
                     <a:prstGeom prst="rect">
                       <a:avLst/>
@@ -1738,24 +1676,14 @@
       <w:r>
         <w:t xml:space="preserve">Diagrama </w:t>
       </w:r>
-      <w:r>
-        <w:fldChar w:fldCharType="begin"/>
-      </w:r>
-      <w:r>
-        <w:instrText xml:space="preserve"> SEQ Diagrama \* ARABIC </w:instrText>
-      </w:r>
-      <w:r>
-        <w:fldChar w:fldCharType="separate"/>
-      </w:r>
-      <w:r>
-        <w:rPr>
-          <w:noProof/>
-        </w:rPr>
-        <w:t>8</w:t>
-      </w:r>
-      <w:r>
-        <w:fldChar w:fldCharType="end"/>
-      </w:r>
+      <w:fldSimple w:instr=" SEQ Diagrama \* ARABIC ">
+        <w:r>
+          <w:rPr>
+            <w:noProof/>
+          </w:rPr>
+          <w:t>8</w:t>
+        </w:r>
+      </w:fldSimple>
       <w:r>
         <w:t>: BPMN da Requisição de uma espécie bibliográfica.</w:t>
       </w:r>
@@ -1805,13 +1733,13 @@
                     <pic:cNvPicPr/>
                   </pic:nvPicPr>
                   <pic:blipFill>
-                    <a:blip r:embed="rId23" cstate="print">
+                    <a:blip r:embed="rId26" cstate="print">
                       <a:extLst>
                         <a:ext uri="{28A0092B-C50C-407E-A947-70E740481C1C}">
                           <a14:useLocalDpi xmlns:a14="http://schemas.microsoft.com/office/drawing/2010/main" val="0"/>
                         </a:ext>
                         <a:ext uri="{96DAC541-7B7A-43D3-8B79-37D633B846F1}">
-                          <asvg:svgBlip xmlns:asvg="http://schemas.microsoft.com/office/drawing/2016/SVG/main" r:embed="rId24"/>
+                          <asvg:svgBlip xmlns:asvg="http://schemas.microsoft.com/office/drawing/2016/SVG/main" r:embed="rId27"/>
                         </a:ext>
                       </a:extLst>
                     </a:blip>
@@ -1842,24 +1770,14 @@
       <w:r>
         <w:t xml:space="preserve">Diagrama </w:t>
       </w:r>
-      <w:r>
-        <w:fldChar w:fldCharType="begin"/>
-      </w:r>
-      <w:r>
-        <w:instrText xml:space="preserve"> SEQ Diagrama \* ARABIC </w:instrText>
-      </w:r>
-      <w:r>
-        <w:fldChar w:fldCharType="separate"/>
-      </w:r>
-      <w:r>
-        <w:rPr>
-          <w:noProof/>
-        </w:rPr>
-        <w:t>9</w:t>
-      </w:r>
-      <w:r>
-        <w:fldChar w:fldCharType="end"/>
-      </w:r>
+      <w:fldSimple w:instr=" SEQ Diagrama \* ARABIC ">
+        <w:r>
+          <w:rPr>
+            <w:noProof/>
+          </w:rPr>
+          <w:t>9</w:t>
+        </w:r>
+      </w:fldSimple>
       <w:r>
         <w:t>: BPMN da Devolução de uma Monografia.</w:t>
       </w:r>
@@ -1915,12 +1833,21 @@
       <w:r>
         <w:t xml:space="preserve">Além disto, utilizou-se uma </w:t>
       </w:r>
+      <w:proofErr w:type="spellStart"/>
       <w:r>
         <w:rPr>
           <w:i/>
           <w:iCs/>
         </w:rPr>
-        <w:t xml:space="preserve">gateway </w:t>
+        <w:t>gateway</w:t>
+      </w:r>
+      <w:proofErr w:type="spellEnd"/>
+      <w:r>
+        <w:rPr>
+          <w:i/>
+          <w:iCs/>
+        </w:rPr>
+        <w:t xml:space="preserve"> </w:t>
       </w:r>
       <w:r>
         <w:t>inclusiva, para representar que o utilizador pode decidir devolver as monografias ao receber um dos avisos, ou então ambos.</w:t>
@@ -1950,13 +1877,13 @@
                     <pic:cNvPicPr/>
                   </pic:nvPicPr>
                   <pic:blipFill>
-                    <a:blip r:embed="rId25" cstate="print">
+                    <a:blip r:embed="rId28" cstate="print">
                       <a:extLst>
                         <a:ext uri="{28A0092B-C50C-407E-A947-70E740481C1C}">
                           <a14:useLocalDpi xmlns:a14="http://schemas.microsoft.com/office/drawing/2010/main" val="0"/>
                         </a:ext>
                         <a:ext uri="{96DAC541-7B7A-43D3-8B79-37D633B846F1}">
-                          <asvg:svgBlip xmlns:asvg="http://schemas.microsoft.com/office/drawing/2016/SVG/main" r:embed="rId26"/>
+                          <asvg:svgBlip xmlns:asvg="http://schemas.microsoft.com/office/drawing/2016/SVG/main" r:embed="rId29"/>
                         </a:ext>
                       </a:extLst>
                     </a:blip>
@@ -1987,24 +1914,14 @@
       <w:r>
         <w:t xml:space="preserve">Diagrama </w:t>
       </w:r>
-      <w:r>
-        <w:fldChar w:fldCharType="begin"/>
-      </w:r>
-      <w:r>
-        <w:instrText xml:space="preserve"> SEQ Diagrama \* ARABIC </w:instrText>
-      </w:r>
-      <w:r>
-        <w:fldChar w:fldCharType="separate"/>
-      </w:r>
-      <w:r>
-        <w:rPr>
-          <w:noProof/>
-        </w:rPr>
-        <w:t>10</w:t>
-      </w:r>
-      <w:r>
-        <w:fldChar w:fldCharType="end"/>
-      </w:r>
+      <w:fldSimple w:instr=" SEQ Diagrama \* ARABIC ">
+        <w:r>
+          <w:rPr>
+            <w:noProof/>
+          </w:rPr>
+          <w:t>10</w:t>
+        </w:r>
+      </w:fldSimple>
       <w:r>
         <w:t>: BPMN de Controlo de Empréstimos de monografias.</w:t>
       </w:r>
@@ -2057,13 +1974,13 @@
                     <pic:cNvPicPr/>
                   </pic:nvPicPr>
                   <pic:blipFill>
-                    <a:blip r:embed="rId27">
+                    <a:blip r:embed="rId30">
                       <a:extLst>
                         <a:ext uri="{28A0092B-C50C-407E-A947-70E740481C1C}">
                           <a14:useLocalDpi xmlns:a14="http://schemas.microsoft.com/office/drawing/2010/main" val="0"/>
                         </a:ext>
                         <a:ext uri="{96DAC541-7B7A-43D3-8B79-37D633B846F1}">
-                          <asvg:svgBlip xmlns:asvg="http://schemas.microsoft.com/office/drawing/2016/SVG/main" r:embed="rId28"/>
+                          <asvg:svgBlip xmlns:asvg="http://schemas.microsoft.com/office/drawing/2016/SVG/main" r:embed="rId31"/>
                         </a:ext>
                       </a:extLst>
                     </a:blip>
@@ -2094,24 +2011,14 @@
       <w:r>
         <w:t xml:space="preserve">Diagrama </w:t>
       </w:r>
-      <w:r>
-        <w:fldChar w:fldCharType="begin"/>
-      </w:r>
-      <w:r>
-        <w:instrText xml:space="preserve"> SEQ Diagrama \* ARABIC </w:instrText>
-      </w:r>
-      <w:r>
-        <w:fldChar w:fldCharType="separate"/>
-      </w:r>
-      <w:r>
-        <w:rPr>
-          <w:noProof/>
-        </w:rPr>
-        <w:t>11</w:t>
-      </w:r>
-      <w:r>
-        <w:fldChar w:fldCharType="end"/>
-      </w:r>
+      <w:fldSimple w:instr=" SEQ Diagrama \* ARABIC ">
+        <w:r>
+          <w:rPr>
+            <w:noProof/>
+          </w:rPr>
+          <w:t>11</w:t>
+        </w:r>
+      </w:fldSimple>
       <w:r>
         <w:t>: BPMN de avaliação de Extravio ou Dano.</w:t>
       </w:r>
@@ -2201,13 +2108,13 @@
                     <pic:cNvPicPr/>
                   </pic:nvPicPr>
                   <pic:blipFill>
-                    <a:blip r:embed="rId29" cstate="print">
+                    <a:blip r:embed="rId32" cstate="print">
                       <a:extLst>
                         <a:ext uri="{28A0092B-C50C-407E-A947-70E740481C1C}">
                           <a14:useLocalDpi xmlns:a14="http://schemas.microsoft.com/office/drawing/2010/main" val="0"/>
                         </a:ext>
                         <a:ext uri="{96DAC541-7B7A-43D3-8B79-37D633B846F1}">
-                          <asvg:svgBlip xmlns:asvg="http://schemas.microsoft.com/office/drawing/2016/SVG/main" r:embed="rId30"/>
+                          <asvg:svgBlip xmlns:asvg="http://schemas.microsoft.com/office/drawing/2016/SVG/main" r:embed="rId33"/>
                         </a:ext>
                       </a:extLst>
                     </a:blip>
@@ -2238,24 +2145,14 @@
       <w:r>
         <w:t xml:space="preserve">Diagrama </w:t>
       </w:r>
-      <w:r>
-        <w:fldChar w:fldCharType="begin"/>
-      </w:r>
-      <w:r>
-        <w:instrText xml:space="preserve"> SEQ Diagrama \* ARABIC </w:instrText>
-      </w:r>
-      <w:r>
-        <w:fldChar w:fldCharType="separate"/>
-      </w:r>
-      <w:r>
-        <w:rPr>
-          <w:noProof/>
-        </w:rPr>
-        <w:t>12</w:t>
-      </w:r>
-      <w:r>
-        <w:fldChar w:fldCharType="end"/>
-      </w:r>
+      <w:fldSimple w:instr=" SEQ Diagrama \* ARABIC ">
+        <w:r>
+          <w:rPr>
+            <w:noProof/>
+          </w:rPr>
+          <w:t>12</w:t>
+        </w:r>
+      </w:fldSimple>
       <w:r>
         <w:t>: BPMN de Ofertas à Biblioteca.</w:t>
       </w:r>
@@ -2276,6 +2173,678 @@
     <w:p>
       <w:pPr>
         <w:rPr>
+          <w:sz w:val="2"/>
+          <w:szCs w:val="2"/>
+        </w:rPr>
+      </w:pPr>
+    </w:p>
+    <w:p>
+      <w:pPr>
+        <w:ind w:firstLine="708"/>
+        <w:jc w:val="both"/>
+      </w:pPr>
+      <w:r>
+        <w:t>Como verificado nos BPMNs</w:t>
+      </w:r>
+      <w:r>
+        <w:t xml:space="preserve">, optou-se por criar diagramas de menor dimensão, </w:t>
+      </w:r>
+      <w:r>
+        <w:t>de modo que</w:t>
+      </w:r>
+      <w:r>
+        <w:t xml:space="preserve"> estes fossem </w:t>
+      </w:r>
+      <w:r>
+        <w:t>mais compreensíveis</w:t>
+      </w:r>
+      <w:r>
+        <w:t xml:space="preserve"> para quem os analisar, contudo, seria possível unificar </w:t>
+      </w:r>
+      <w:r>
+        <w:t>os seguintes diagramas num único Diagrama de Caso de Uso</w:t>
+      </w:r>
+      <w:r>
+        <w:t>.</w:t>
+      </w:r>
+    </w:p>
+    <w:p>
+      <w:pPr>
+        <w:pStyle w:val="Ttulo3"/>
+        <w:numPr>
+          <w:ilvl w:val="1"/>
+          <w:numId w:val="1"/>
+        </w:numPr>
+        <w:rPr>
+          <w:i/>
+          <w:iCs/>
+        </w:rPr>
+      </w:pPr>
+      <w:r>
+        <w:t>Aquisição</w:t>
+      </w:r>
+      <w:r>
+        <w:t xml:space="preserve"> </w:t>
+      </w:r>
+      <w:r>
+        <w:rPr>
+          <w:i/>
+          <w:iCs/>
+          <w:sz w:val="20"/>
+          <w:szCs w:val="20"/>
+        </w:rPr>
+        <w:t>(anexo)</w:t>
+      </w:r>
+    </w:p>
+    <w:p>
+      <w:pPr>
+        <w:rPr>
+          <w:sz w:val="2"/>
+          <w:szCs w:val="2"/>
+        </w:rPr>
+      </w:pPr>
+    </w:p>
+    <w:p>
+      <w:pPr>
+        <w:keepNext/>
+      </w:pPr>
+      <w:r>
+        <w:rPr>
+          <w:noProof/>
+        </w:rPr>
+        <w:drawing>
+          <wp:inline distT="0" distB="0" distL="0" distR="0" wp14:anchorId="1E4FC8C6" wp14:editId="40235252">
+            <wp:extent cx="5400040" cy="2886710"/>
+            <wp:effectExtent l="0" t="0" r="0" b="8890"/>
+            <wp:docPr id="886326636" name="Gráfico 2"/>
+            <wp:cNvGraphicFramePr>
+              <a:graphicFrameLocks xmlns:a="http://schemas.openxmlformats.org/drawingml/2006/main" noChangeAspect="1"/>
+            </wp:cNvGraphicFramePr>
+            <a:graphic xmlns:a="http://schemas.openxmlformats.org/drawingml/2006/main">
+              <a:graphicData uri="http://schemas.openxmlformats.org/drawingml/2006/picture">
+                <pic:pic xmlns:pic="http://schemas.openxmlformats.org/drawingml/2006/picture">
+                  <pic:nvPicPr>
+                    <pic:cNvPr id="886326636" name="Gráfico 886326636"/>
+                    <pic:cNvPicPr/>
+                  </pic:nvPicPr>
+                  <pic:blipFill>
+                    <a:blip r:embed="rId34" cstate="print">
+                      <a:extLst>
+                        <a:ext uri="{28A0092B-C50C-407E-A947-70E740481C1C}">
+                          <a14:useLocalDpi xmlns:a14="http://schemas.microsoft.com/office/drawing/2010/main" val="0"/>
+                        </a:ext>
+                        <a:ext uri="{96DAC541-7B7A-43D3-8B79-37D633B846F1}">
+                          <asvg:svgBlip xmlns:asvg="http://schemas.microsoft.com/office/drawing/2016/SVG/main" r:embed="rId35"/>
+                        </a:ext>
+                      </a:extLst>
+                    </a:blip>
+                    <a:stretch>
+                      <a:fillRect/>
+                    </a:stretch>
+                  </pic:blipFill>
+                  <pic:spPr>
+                    <a:xfrm>
+                      <a:off x="0" y="0"/>
+                      <a:ext cx="5400040" cy="2886710"/>
+                    </a:xfrm>
+                    <a:prstGeom prst="rect">
+                      <a:avLst/>
+                    </a:prstGeom>
+                  </pic:spPr>
+                </pic:pic>
+              </a:graphicData>
+            </a:graphic>
+          </wp:inline>
+        </w:drawing>
+      </w:r>
+    </w:p>
+    <w:p>
+      <w:pPr>
+        <w:pStyle w:val="Legenda"/>
+      </w:pPr>
+      <w:r>
+        <w:t xml:space="preserve">Diagrama </w:t>
+      </w:r>
+      <w:fldSimple w:instr=" SEQ Diagrama \* ARABIC ">
+        <w:r>
+          <w:rPr>
+            <w:noProof/>
+          </w:rPr>
+          <w:t>13</w:t>
+        </w:r>
+      </w:fldSimple>
+      <w:r>
+        <w:t>: Diagrama de Casos de Uso relativos à Aquisição de bibliografia.</w:t>
+      </w:r>
+    </w:p>
+    <w:p/>
+    <w:p>
+      <w:pPr>
+        <w:pStyle w:val="Ttulo3"/>
+        <w:numPr>
+          <w:ilvl w:val="1"/>
+          <w:numId w:val="1"/>
+        </w:numPr>
+      </w:pPr>
+      <w:r>
+        <w:t>Requisição</w:t>
+      </w:r>
+    </w:p>
+    <w:p>
+      <w:pPr>
+        <w:rPr>
+          <w:sz w:val="2"/>
+          <w:szCs w:val="2"/>
+        </w:rPr>
+      </w:pPr>
+    </w:p>
+    <w:p>
+      <w:pPr>
+        <w:ind w:firstLine="708"/>
+        <w:jc w:val="both"/>
+      </w:pPr>
+      <w:r>
+        <w:t xml:space="preserve">Neste diagrama fez-se uso da herança para representar que um </w:t>
+      </w:r>
+      <w:r>
+        <w:rPr>
+          <w:b/>
+          <w:bCs/>
+        </w:rPr>
+        <w:t>Utilizador Institucional</w:t>
+      </w:r>
+      <w:r>
+        <w:t xml:space="preserve"> pode realizar as mesmas ações </w:t>
+      </w:r>
+      <w:r>
+        <w:t xml:space="preserve">que um </w:t>
+      </w:r>
+      <w:r>
+        <w:rPr>
+          <w:b/>
+          <w:bCs/>
+        </w:rPr>
+        <w:t>Utilizador da Biblioteca</w:t>
+      </w:r>
+      <w:r>
+        <w:t xml:space="preserve">, e que além destas possui o direito de efetuar uma requisição autónoma, isto é, pelo </w:t>
+      </w:r>
+      <w:r>
+        <w:rPr>
+          <w:b/>
+          <w:bCs/>
+        </w:rPr>
+        <w:t>Posto de Auto-Empréstimo/Devolução</w:t>
+      </w:r>
+      <w:r>
+        <w:t>.</w:t>
+      </w:r>
+    </w:p>
+    <w:p>
+      <w:pPr>
+        <w:ind w:firstLine="708"/>
+      </w:pPr>
+      <w:r>
+        <w:t xml:space="preserve">Também é importante retratar que não se considerou </w:t>
+      </w:r>
+      <w:r>
+        <w:t>como sendo um caso de uso a apresentação de documentos de identificação, sendo tal um detalhe/ação realizada perante os restantes casos de uso.</w:t>
+      </w:r>
+    </w:p>
+    <w:p>
+      <w:pPr>
+        <w:keepNext/>
+      </w:pPr>
+      <w:r>
+        <w:rPr>
+          <w:noProof/>
+        </w:rPr>
+        <w:drawing>
+          <wp:inline distT="0" distB="0" distL="0" distR="0" wp14:anchorId="6DC80DBC" wp14:editId="78C6279C">
+            <wp:extent cx="5400040" cy="1875155"/>
+            <wp:effectExtent l="0" t="0" r="0" b="0"/>
+            <wp:docPr id="169504665" name="Gráfico 3"/>
+            <wp:cNvGraphicFramePr>
+              <a:graphicFrameLocks xmlns:a="http://schemas.openxmlformats.org/drawingml/2006/main" noChangeAspect="1"/>
+            </wp:cNvGraphicFramePr>
+            <a:graphic xmlns:a="http://schemas.openxmlformats.org/drawingml/2006/main">
+              <a:graphicData uri="http://schemas.openxmlformats.org/drawingml/2006/picture">
+                <pic:pic xmlns:pic="http://schemas.openxmlformats.org/drawingml/2006/picture">
+                  <pic:nvPicPr>
+                    <pic:cNvPr id="169504665" name="Gráfico 169504665"/>
+                    <pic:cNvPicPr/>
+                  </pic:nvPicPr>
+                  <pic:blipFill>
+                    <a:blip r:embed="rId36">
+                      <a:extLst>
+                        <a:ext uri="{28A0092B-C50C-407E-A947-70E740481C1C}">
+                          <a14:useLocalDpi xmlns:a14="http://schemas.microsoft.com/office/drawing/2010/main" val="0"/>
+                        </a:ext>
+                        <a:ext uri="{96DAC541-7B7A-43D3-8B79-37D633B846F1}">
+                          <asvg:svgBlip xmlns:asvg="http://schemas.microsoft.com/office/drawing/2016/SVG/main" r:embed="rId37"/>
+                        </a:ext>
+                      </a:extLst>
+                    </a:blip>
+                    <a:stretch>
+                      <a:fillRect/>
+                    </a:stretch>
+                  </pic:blipFill>
+                  <pic:spPr>
+                    <a:xfrm>
+                      <a:off x="0" y="0"/>
+                      <a:ext cx="5400040" cy="1875155"/>
+                    </a:xfrm>
+                    <a:prstGeom prst="rect">
+                      <a:avLst/>
+                    </a:prstGeom>
+                  </pic:spPr>
+                </pic:pic>
+              </a:graphicData>
+            </a:graphic>
+          </wp:inline>
+        </w:drawing>
+      </w:r>
+    </w:p>
+    <w:p>
+      <w:pPr>
+        <w:pStyle w:val="Legenda"/>
+      </w:pPr>
+      <w:r>
+        <w:t xml:space="preserve">Diagrama </w:t>
+      </w:r>
+      <w:fldSimple w:instr=" SEQ Diagrama \* ARABIC ">
+        <w:r>
+          <w:rPr>
+            <w:noProof/>
+          </w:rPr>
+          <w:t>14</w:t>
+        </w:r>
+      </w:fldSimple>
+      <w:r>
+        <w:t>: Diagrama de Casos de Uso relativos à Requisição de espécies bibliográficas.</w:t>
+      </w:r>
+    </w:p>
+    <w:p>
+      <w:pPr>
+        <w:pStyle w:val="Ttulo3"/>
+        <w:numPr>
+          <w:ilvl w:val="1"/>
+          <w:numId w:val="1"/>
+        </w:numPr>
+      </w:pPr>
+      <w:r>
+        <w:lastRenderedPageBreak/>
+        <w:t>Devolução</w:t>
+      </w:r>
+    </w:p>
+    <w:p>
+      <w:pPr>
+        <w:rPr>
+          <w:sz w:val="2"/>
+          <w:szCs w:val="2"/>
+        </w:rPr>
+      </w:pPr>
+    </w:p>
+    <w:p>
+      <w:pPr>
+        <w:ind w:firstLine="708"/>
+        <w:jc w:val="both"/>
+      </w:pPr>
+      <w:r>
+        <w:t xml:space="preserve">Tal como no Diagrama de Casos de Uso apresentado para a </w:t>
+      </w:r>
+      <w:r>
+        <w:rPr>
+          <w:b/>
+          <w:bCs/>
+        </w:rPr>
+        <w:t>Requisição</w:t>
+      </w:r>
+      <w:r>
+        <w:t xml:space="preserve">, neste fez-se uso da herança para representar que o </w:t>
+      </w:r>
+      <w:r>
+        <w:rPr>
+          <w:b/>
+          <w:bCs/>
+        </w:rPr>
+        <w:t xml:space="preserve">Utilizador Institucional </w:t>
+      </w:r>
+      <w:r>
+        <w:t xml:space="preserve">possui as mesmas ações que um </w:t>
+      </w:r>
+      <w:r>
+        <w:rPr>
+          <w:b/>
+          <w:bCs/>
+        </w:rPr>
+        <w:t>Utilizador da Biblioteca</w:t>
+      </w:r>
+      <w:r>
+        <w:t xml:space="preserve"> e a possibilidade adicional de fazer uma devolução autónoma, no previamente mencionado </w:t>
+      </w:r>
+      <w:r>
+        <w:rPr>
+          <w:b/>
+          <w:bCs/>
+        </w:rPr>
+        <w:t>Posto de Auto-Empréstimo/Devolução</w:t>
+      </w:r>
+      <w:r>
+        <w:t>.</w:t>
+      </w:r>
+    </w:p>
+    <w:p>
+      <w:pPr>
+        <w:keepNext/>
+      </w:pPr>
+      <w:r>
+        <w:rPr>
+          <w:noProof/>
+        </w:rPr>
+        <w:drawing>
+          <wp:inline distT="0" distB="0" distL="0" distR="0" wp14:anchorId="2DEDD5EF" wp14:editId="75CC300A">
+            <wp:extent cx="5400040" cy="2018665"/>
+            <wp:effectExtent l="0" t="0" r="0" b="635"/>
+            <wp:docPr id="860707436" name="Gráfico 4"/>
+            <wp:cNvGraphicFramePr>
+              <a:graphicFrameLocks xmlns:a="http://schemas.openxmlformats.org/drawingml/2006/main" noChangeAspect="1"/>
+            </wp:cNvGraphicFramePr>
+            <a:graphic xmlns:a="http://schemas.openxmlformats.org/drawingml/2006/main">
+              <a:graphicData uri="http://schemas.openxmlformats.org/drawingml/2006/picture">
+                <pic:pic xmlns:pic="http://schemas.openxmlformats.org/drawingml/2006/picture">
+                  <pic:nvPicPr>
+                    <pic:cNvPr id="860707436" name="Gráfico 860707436"/>
+                    <pic:cNvPicPr/>
+                  </pic:nvPicPr>
+                  <pic:blipFill>
+                    <a:blip r:embed="rId38">
+                      <a:extLst>
+                        <a:ext uri="{28A0092B-C50C-407E-A947-70E740481C1C}">
+                          <a14:useLocalDpi xmlns:a14="http://schemas.microsoft.com/office/drawing/2010/main" val="0"/>
+                        </a:ext>
+                        <a:ext uri="{96DAC541-7B7A-43D3-8B79-37D633B846F1}">
+                          <asvg:svgBlip xmlns:asvg="http://schemas.microsoft.com/office/drawing/2016/SVG/main" r:embed="rId39"/>
+                        </a:ext>
+                      </a:extLst>
+                    </a:blip>
+                    <a:stretch>
+                      <a:fillRect/>
+                    </a:stretch>
+                  </pic:blipFill>
+                  <pic:spPr>
+                    <a:xfrm>
+                      <a:off x="0" y="0"/>
+                      <a:ext cx="5400040" cy="2018665"/>
+                    </a:xfrm>
+                    <a:prstGeom prst="rect">
+                      <a:avLst/>
+                    </a:prstGeom>
+                  </pic:spPr>
+                </pic:pic>
+              </a:graphicData>
+            </a:graphic>
+          </wp:inline>
+        </w:drawing>
+      </w:r>
+    </w:p>
+    <w:p>
+      <w:pPr>
+        <w:pStyle w:val="Legenda"/>
+      </w:pPr>
+      <w:r>
+        <w:t xml:space="preserve">Diagrama </w:t>
+      </w:r>
+      <w:fldSimple w:instr=" SEQ Diagrama \* ARABIC ">
+        <w:r>
+          <w:rPr>
+            <w:noProof/>
+          </w:rPr>
+          <w:t>15</w:t>
+        </w:r>
+      </w:fldSimple>
+      <w:r>
+        <w:t>: Diagrama de Casos de Uso referente à Devolução de uma espécie bibliográfica.</w:t>
+      </w:r>
+    </w:p>
+    <w:p/>
+    <w:p>
+      <w:pPr>
+        <w:pStyle w:val="Ttulo3"/>
+        <w:numPr>
+          <w:ilvl w:val="1"/>
+          <w:numId w:val="1"/>
+        </w:numPr>
+      </w:pPr>
+      <w:r>
+        <w:t>Controlo de Empréstimos</w:t>
+      </w:r>
+    </w:p>
+    <w:p>
+      <w:pPr>
+        <w:rPr>
+          <w:sz w:val="2"/>
+          <w:szCs w:val="2"/>
+        </w:rPr>
+      </w:pPr>
+    </w:p>
+    <w:p>
+      <w:pPr>
+        <w:ind w:firstLine="708"/>
+        <w:jc w:val="both"/>
+      </w:pPr>
+      <w:r>
+        <w:t xml:space="preserve">Neste diagrama apresenta-se o caso de uso de </w:t>
+      </w:r>
+      <w:r>
+        <w:rPr>
+          <w:b/>
+          <w:bCs/>
+        </w:rPr>
+        <w:t>Devolução</w:t>
+      </w:r>
+      <w:r>
+        <w:t xml:space="preserve"> como dependendo da solicitação prévia da devolução, isto porque está-se a retratar o processo de </w:t>
+      </w:r>
+      <w:r>
+        <w:rPr>
+          <w:b/>
+          <w:bCs/>
+        </w:rPr>
+        <w:t>Controlo de Empréstimos</w:t>
+      </w:r>
+      <w:r>
+        <w:t xml:space="preserve">, mais precisamente, uma situação em que o </w:t>
+      </w:r>
+      <w:r>
+        <w:rPr>
+          <w:b/>
+          <w:bCs/>
+        </w:rPr>
+        <w:t>Utilizador da Biblioteca</w:t>
+      </w:r>
+      <w:r>
+        <w:t xml:space="preserve"> ainda não devolveu as espécies bibliográficas na sua posse.</w:t>
+      </w:r>
+    </w:p>
+    <w:p>
+      <w:pPr>
+        <w:keepNext/>
+      </w:pPr>
+      <w:r>
+        <w:rPr>
+          <w:noProof/>
+        </w:rPr>
+        <w:drawing>
+          <wp:inline distT="0" distB="0" distL="0" distR="0" wp14:anchorId="193E3D79" wp14:editId="1675A911">
+            <wp:extent cx="5400040" cy="3489960"/>
+            <wp:effectExtent l="0" t="0" r="0" b="0"/>
+            <wp:docPr id="1253022715" name="Gráfico 5"/>
+            <wp:cNvGraphicFramePr>
+              <a:graphicFrameLocks xmlns:a="http://schemas.openxmlformats.org/drawingml/2006/main" noChangeAspect="1"/>
+            </wp:cNvGraphicFramePr>
+            <a:graphic xmlns:a="http://schemas.openxmlformats.org/drawingml/2006/main">
+              <a:graphicData uri="http://schemas.openxmlformats.org/drawingml/2006/picture">
+                <pic:pic xmlns:pic="http://schemas.openxmlformats.org/drawingml/2006/picture">
+                  <pic:nvPicPr>
+                    <pic:cNvPr id="1253022715" name="Gráfico 1253022715"/>
+                    <pic:cNvPicPr/>
+                  </pic:nvPicPr>
+                  <pic:blipFill>
+                    <a:blip r:embed="rId40">
+                      <a:extLst>
+                        <a:ext uri="{28A0092B-C50C-407E-A947-70E740481C1C}">
+                          <a14:useLocalDpi xmlns:a14="http://schemas.microsoft.com/office/drawing/2010/main" val="0"/>
+                        </a:ext>
+                        <a:ext uri="{96DAC541-7B7A-43D3-8B79-37D633B846F1}">
+                          <asvg:svgBlip xmlns:asvg="http://schemas.microsoft.com/office/drawing/2016/SVG/main" r:embed="rId41"/>
+                        </a:ext>
+                      </a:extLst>
+                    </a:blip>
+                    <a:stretch>
+                      <a:fillRect/>
+                    </a:stretch>
+                  </pic:blipFill>
+                  <pic:spPr>
+                    <a:xfrm>
+                      <a:off x="0" y="0"/>
+                      <a:ext cx="5400040" cy="3489960"/>
+                    </a:xfrm>
+                    <a:prstGeom prst="rect">
+                      <a:avLst/>
+                    </a:prstGeom>
+                  </pic:spPr>
+                </pic:pic>
+              </a:graphicData>
+            </a:graphic>
+          </wp:inline>
+        </w:drawing>
+      </w:r>
+    </w:p>
+    <w:p>
+      <w:pPr>
+        <w:pStyle w:val="Legenda"/>
+      </w:pPr>
+      <w:r>
+        <w:t xml:space="preserve">Diagrama </w:t>
+      </w:r>
+      <w:fldSimple w:instr=" SEQ Diagrama \* ARABIC ">
+        <w:r>
+          <w:rPr>
+            <w:noProof/>
+          </w:rPr>
+          <w:t>16</w:t>
+        </w:r>
+      </w:fldSimple>
+      <w:r>
+        <w:t>: Diagrama de Casos de Uso referente ao Controlo de Empréstimos de espécies bibliográficas.</w:t>
+      </w:r>
+    </w:p>
+    <w:p>
+      <w:pPr>
+        <w:pStyle w:val="Ttulo3"/>
+        <w:numPr>
+          <w:ilvl w:val="1"/>
+          <w:numId w:val="1"/>
+        </w:numPr>
+      </w:pPr>
+      <w:r>
+        <w:lastRenderedPageBreak/>
+        <w:t>Atividades do Colaborador</w:t>
+      </w:r>
+    </w:p>
+    <w:p>
+      <w:pPr>
+        <w:rPr>
+          <w:sz w:val="2"/>
+          <w:szCs w:val="2"/>
+        </w:rPr>
+      </w:pPr>
+    </w:p>
+    <w:p>
+      <w:pPr>
+        <w:keepNext/>
+      </w:pPr>
+      <w:r>
+        <w:rPr>
+          <w:noProof/>
+        </w:rPr>
+        <w:drawing>
+          <wp:inline distT="0" distB="0" distL="0" distR="0" wp14:anchorId="31D56B40" wp14:editId="4F9445E9">
+            <wp:extent cx="5400040" cy="3338195"/>
+            <wp:effectExtent l="0" t="0" r="0" b="0"/>
+            <wp:docPr id="1268377422" name="Gráfico 6"/>
+            <wp:cNvGraphicFramePr>
+              <a:graphicFrameLocks xmlns:a="http://schemas.openxmlformats.org/drawingml/2006/main" noChangeAspect="1"/>
+            </wp:cNvGraphicFramePr>
+            <a:graphic xmlns:a="http://schemas.openxmlformats.org/drawingml/2006/main">
+              <a:graphicData uri="http://schemas.openxmlformats.org/drawingml/2006/picture">
+                <pic:pic xmlns:pic="http://schemas.openxmlformats.org/drawingml/2006/picture">
+                  <pic:nvPicPr>
+                    <pic:cNvPr id="1268377422" name="Gráfico 1268377422"/>
+                    <pic:cNvPicPr/>
+                  </pic:nvPicPr>
+                  <pic:blipFill>
+                    <a:blip r:embed="rId42">
+                      <a:extLst>
+                        <a:ext uri="{28A0092B-C50C-407E-A947-70E740481C1C}">
+                          <a14:useLocalDpi xmlns:a14="http://schemas.microsoft.com/office/drawing/2010/main" val="0"/>
+                        </a:ext>
+                        <a:ext uri="{96DAC541-7B7A-43D3-8B79-37D633B846F1}">
+                          <asvg:svgBlip xmlns:asvg="http://schemas.microsoft.com/office/drawing/2016/SVG/main" r:embed="rId43"/>
+                        </a:ext>
+                      </a:extLst>
+                    </a:blip>
+                    <a:stretch>
+                      <a:fillRect/>
+                    </a:stretch>
+                  </pic:blipFill>
+                  <pic:spPr>
+                    <a:xfrm>
+                      <a:off x="0" y="0"/>
+                      <a:ext cx="5400040" cy="3338195"/>
+                    </a:xfrm>
+                    <a:prstGeom prst="rect">
+                      <a:avLst/>
+                    </a:prstGeom>
+                  </pic:spPr>
+                </pic:pic>
+              </a:graphicData>
+            </a:graphic>
+          </wp:inline>
+        </w:drawing>
+      </w:r>
+    </w:p>
+    <w:p>
+      <w:pPr>
+        <w:pStyle w:val="Legenda"/>
+      </w:pPr>
+      <w:r>
+        <w:t xml:space="preserve">Diagrama </w:t>
+      </w:r>
+      <w:fldSimple w:instr=" SEQ Diagrama \* ARABIC ">
+        <w:r>
+          <w:rPr>
+            <w:noProof/>
+          </w:rPr>
+          <w:t>17</w:t>
+        </w:r>
+      </w:fldSimple>
+      <w:r>
+        <w:t>: Diagrama de Casos de Uso referentes a Atividades realizadas por um Colaborador da Biblioteca.</w:t>
+      </w:r>
+    </w:p>
+    <w:p>
+      <w:pPr>
+        <w:ind w:firstLine="708"/>
+        <w:jc w:val="both"/>
+      </w:pPr>
+    </w:p>
+    <w:p>
+      <w:pPr>
+        <w:ind w:firstLine="708"/>
+        <w:jc w:val="both"/>
+        <w:rPr>
           <w:rFonts w:eastAsiaTheme="majorEastAsia" w:cstheme="majorBidi"/>
           <w:b/>
           <w:sz w:val="32"/>
@@ -2283,9 +2852,6 @@
         </w:rPr>
       </w:pPr>
       <w:r>
-        <w:t>X</w:t>
-      </w:r>
-      <w:r>
         <w:br w:type="page"/>
       </w:r>
     </w:p>
@@ -2434,6 +3000,7 @@
         <w:lastRenderedPageBreak/>
         <w:t xml:space="preserve">Diagrama de </w:t>
       </w:r>
+      <w:proofErr w:type="spellStart"/>
       <w:r>
         <w:rPr>
           <w:i/>
@@ -2441,6 +3008,7 @@
         </w:rPr>
         <w:t>Deployment</w:t>
       </w:r>
+      <w:proofErr w:type="spellEnd"/>
     </w:p>
     <w:p>
       <w:r>
@@ -2527,7 +3095,7 @@
           <w:noProof/>
         </w:rPr>
         <w:drawing>
-          <wp:anchor distT="0" distB="0" distL="114300" distR="114300" simplePos="0" relativeHeight="251672576" behindDoc="0" locked="0" layoutInCell="1" allowOverlap="1" wp14:anchorId="6D417BD2" wp14:editId="5BCAC3F0">
+          <wp:anchor distT="0" distB="0" distL="114300" distR="114300" simplePos="0" relativeHeight="251651072" behindDoc="0" locked="0" layoutInCell="1" allowOverlap="1" wp14:anchorId="6D417BD2" wp14:editId="5BCAC3F0">
             <wp:simplePos x="0" y="0"/>
             <wp:positionH relativeFrom="column">
               <wp:posOffset>-1440815</wp:posOffset>
@@ -2550,13 +3118,13 @@
                     <pic:cNvPicPr/>
                   </pic:nvPicPr>
                   <pic:blipFill>
-                    <a:blip r:embed="rId7" cstate="print">
+                    <a:blip r:embed="rId10" cstate="print">
                       <a:extLst>
                         <a:ext uri="{28A0092B-C50C-407E-A947-70E740481C1C}">
                           <a14:useLocalDpi xmlns:a14="http://schemas.microsoft.com/office/drawing/2010/main" val="0"/>
                         </a:ext>
                         <a:ext uri="{96DAC541-7B7A-43D3-8B79-37D633B846F1}">
-                          <asvg:svgBlip xmlns:asvg="http://schemas.microsoft.com/office/drawing/2016/SVG/main" r:embed="rId8"/>
+                          <asvg:svgBlip xmlns:asvg="http://schemas.microsoft.com/office/drawing/2016/SVG/main" r:embed="rId11"/>
                         </a:ext>
                       </a:extLst>
                     </a:blip>
@@ -2597,16 +3165,16 @@
         </w:rPr>
         <w:lastRenderedPageBreak/>
         <w:drawing>
-          <wp:anchor distT="0" distB="0" distL="114300" distR="114300" simplePos="0" relativeHeight="251673600" behindDoc="0" locked="0" layoutInCell="1" allowOverlap="1" wp14:anchorId="54ECAA9E" wp14:editId="5C36E3F9">
+          <wp:anchor distT="0" distB="0" distL="114300" distR="114300" simplePos="0" relativeHeight="251655168" behindDoc="0" locked="0" layoutInCell="1" allowOverlap="1" wp14:anchorId="54ECAA9E" wp14:editId="71C3602A">
             <wp:simplePos x="0" y="0"/>
             <wp:positionH relativeFrom="column">
-              <wp:posOffset>-1457325</wp:posOffset>
+              <wp:posOffset>-1514475</wp:posOffset>
             </wp:positionH>
             <wp:positionV relativeFrom="paragraph">
-              <wp:posOffset>2400935</wp:posOffset>
+              <wp:posOffset>2583815</wp:posOffset>
             </wp:positionV>
-            <wp:extent cx="8427720" cy="4212590"/>
-            <wp:effectExtent l="0" t="6985" r="4445" b="4445"/>
+            <wp:extent cx="8383270" cy="4212590"/>
+            <wp:effectExtent l="8890" t="0" r="7620" b="7620"/>
             <wp:wrapTopAndBottom/>
             <wp:docPr id="602035945" name="Gráfico 18"/>
             <wp:cNvGraphicFramePr>
@@ -2616,17 +3184,17 @@
               <a:graphicData uri="http://schemas.openxmlformats.org/drawingml/2006/picture">
                 <pic:pic xmlns:pic="http://schemas.openxmlformats.org/drawingml/2006/picture">
                   <pic:nvPicPr>
-                    <pic:cNvPr id="602035945" name="Gráfico 602035945"/>
+                    <pic:cNvPr id="602035945" name="Gráfico 18"/>
                     <pic:cNvPicPr/>
                   </pic:nvPicPr>
                   <pic:blipFill>
-                    <a:blip r:embed="rId21" cstate="print">
+                    <a:blip r:embed="rId24" cstate="print">
                       <a:extLst>
                         <a:ext uri="{28A0092B-C50C-407E-A947-70E740481C1C}">
                           <a14:useLocalDpi xmlns:a14="http://schemas.microsoft.com/office/drawing/2010/main" val="0"/>
                         </a:ext>
                         <a:ext uri="{96DAC541-7B7A-43D3-8B79-37D633B846F1}">
-                          <asvg:svgBlip xmlns:asvg="http://schemas.microsoft.com/office/drawing/2016/SVG/main" r:embed="rId22"/>
+                          <asvg:svgBlip xmlns:asvg="http://schemas.microsoft.com/office/drawing/2016/SVG/main" r:embed="rId25"/>
                         </a:ext>
                       </a:extLst>
                     </a:blip>
@@ -2637,7 +3205,7 @@
                   <pic:spPr>
                     <a:xfrm rot="16200000">
                       <a:off x="0" y="0"/>
-                      <a:ext cx="8427720" cy="4212590"/>
+                      <a:ext cx="8383270" cy="4212590"/>
                     </a:xfrm>
                     <a:prstGeom prst="rect">
                       <a:avLst/>
@@ -2696,13 +3264,13 @@
                     <pic:cNvPicPr/>
                   </pic:nvPicPr>
                   <pic:blipFill>
-                    <a:blip r:embed="rId25">
+                    <a:blip r:embed="rId28">
                       <a:extLst>
                         <a:ext uri="{28A0092B-C50C-407E-A947-70E740481C1C}">
                           <a14:useLocalDpi xmlns:a14="http://schemas.microsoft.com/office/drawing/2010/main" val="0"/>
                         </a:ext>
                         <a:ext uri="{96DAC541-7B7A-43D3-8B79-37D633B846F1}">
-                          <asvg:svgBlip xmlns:asvg="http://schemas.microsoft.com/office/drawing/2016/SVG/main" r:embed="rId26"/>
+                          <asvg:svgBlip xmlns:asvg="http://schemas.microsoft.com/office/drawing/2016/SVG/main" r:embed="rId29"/>
                         </a:ext>
                       </a:extLst>
                     </a:blip>
@@ -2748,13 +3316,13 @@
           <w:noProof/>
         </w:rPr>
         <w:drawing>
-          <wp:anchor distT="0" distB="0" distL="114300" distR="114300" simplePos="0" relativeHeight="251675648" behindDoc="0" locked="0" layoutInCell="1" allowOverlap="1" wp14:anchorId="49F5F129" wp14:editId="26798239">
+          <wp:anchor distT="0" distB="0" distL="114300" distR="114300" simplePos="0" relativeHeight="251656192" behindDoc="0" locked="0" layoutInCell="1" allowOverlap="1" wp14:anchorId="49F5F129" wp14:editId="3EA767BF">
             <wp:simplePos x="0" y="0"/>
             <wp:positionH relativeFrom="column">
-              <wp:posOffset>-1528445</wp:posOffset>
+              <wp:posOffset>-1392555</wp:posOffset>
             </wp:positionH>
             <wp:positionV relativeFrom="paragraph">
-              <wp:posOffset>3315335</wp:posOffset>
+              <wp:posOffset>3303905</wp:posOffset>
             </wp:positionV>
             <wp:extent cx="8500110" cy="2247265"/>
             <wp:effectExtent l="2222" t="0" r="0" b="0"/>
@@ -2771,13 +3339,13 @@
                     <pic:cNvPicPr/>
                   </pic:nvPicPr>
                   <pic:blipFill>
-                    <a:blip r:embed="rId29" cstate="print">
+                    <a:blip r:embed="rId32" cstate="print">
                       <a:extLst>
                         <a:ext uri="{28A0092B-C50C-407E-A947-70E740481C1C}">
                           <a14:useLocalDpi xmlns:a14="http://schemas.microsoft.com/office/drawing/2010/main" val="0"/>
                         </a:ext>
                         <a:ext uri="{96DAC541-7B7A-43D3-8B79-37D633B846F1}">
-                          <asvg:svgBlip xmlns:asvg="http://schemas.microsoft.com/office/drawing/2016/SVG/main" r:embed="rId30"/>
+                          <asvg:svgBlip xmlns:asvg="http://schemas.microsoft.com/office/drawing/2016/SVG/main" r:embed="rId33"/>
                         </a:ext>
                       </a:extLst>
                     </a:blip>
@@ -2805,6 +3373,99 @@
             </wp14:sizeRelV>
           </wp:anchor>
         </w:drawing>
+      </w:r>
+    </w:p>
+    <w:p>
+      <w:pPr>
+        <w:pStyle w:val="Ttulo3"/>
+        <w:numPr>
+          <w:ilvl w:val="1"/>
+          <w:numId w:val="3"/>
+        </w:numPr>
+      </w:pPr>
+      <w:r>
+        <w:rPr>
+          <w:noProof/>
+        </w:rPr>
+        <w:lastRenderedPageBreak/>
+        <w:drawing>
+          <wp:anchor distT="0" distB="0" distL="114300" distR="114300" simplePos="0" relativeHeight="251665408" behindDoc="0" locked="0" layoutInCell="1" allowOverlap="1" wp14:anchorId="7E0BCEE2" wp14:editId="5EAC5B53">
+            <wp:simplePos x="0" y="0"/>
+            <wp:positionH relativeFrom="column">
+              <wp:posOffset>-1490345</wp:posOffset>
+            </wp:positionH>
+            <wp:positionV relativeFrom="paragraph">
+              <wp:posOffset>2280920</wp:posOffset>
+            </wp:positionV>
+            <wp:extent cx="8324850" cy="4450080"/>
+            <wp:effectExtent l="0" t="5715" r="0" b="0"/>
+            <wp:wrapTopAndBottom/>
+            <wp:docPr id="342292732" name="Gráfico 7"/>
+            <wp:cNvGraphicFramePr>
+              <a:graphicFrameLocks xmlns:a="http://schemas.openxmlformats.org/drawingml/2006/main" noChangeAspect="1"/>
+            </wp:cNvGraphicFramePr>
+            <a:graphic xmlns:a="http://schemas.openxmlformats.org/drawingml/2006/main">
+              <a:graphicData uri="http://schemas.openxmlformats.org/drawingml/2006/picture">
+                <pic:pic xmlns:pic="http://schemas.openxmlformats.org/drawingml/2006/picture">
+                  <pic:nvPicPr>
+                    <pic:cNvPr id="342292732" name="Gráfico 342292732"/>
+                    <pic:cNvPicPr/>
+                  </pic:nvPicPr>
+                  <pic:blipFill>
+                    <a:blip r:embed="rId34">
+                      <a:extLst>
+                        <a:ext uri="{28A0092B-C50C-407E-A947-70E740481C1C}">
+                          <a14:useLocalDpi xmlns:a14="http://schemas.microsoft.com/office/drawing/2010/main" val="0"/>
+                        </a:ext>
+                        <a:ext uri="{96DAC541-7B7A-43D3-8B79-37D633B846F1}">
+                          <asvg:svgBlip xmlns:asvg="http://schemas.microsoft.com/office/drawing/2016/SVG/main" r:embed="rId35"/>
+                        </a:ext>
+                      </a:extLst>
+                    </a:blip>
+                    <a:stretch>
+                      <a:fillRect/>
+                    </a:stretch>
+                  </pic:blipFill>
+                  <pic:spPr>
+                    <a:xfrm rot="16200000">
+                      <a:off x="0" y="0"/>
+                      <a:ext cx="8324850" cy="4450080"/>
+                    </a:xfrm>
+                    <a:prstGeom prst="rect">
+                      <a:avLst/>
+                    </a:prstGeom>
+                  </pic:spPr>
+                </pic:pic>
+              </a:graphicData>
+            </a:graphic>
+          </wp:anchor>
+        </w:drawing>
+      </w:r>
+      <w:r>
+        <w:t>Aquisição (Diagrama de Casos de Uso)</w:t>
+      </w:r>
+    </w:p>
+    <w:p>
+      <w:pPr>
+        <w:rPr>
+          <w:rFonts w:eastAsiaTheme="majorEastAsia" w:cstheme="majorBidi"/>
+          <w:b/>
+          <w:sz w:val="28"/>
+          <w:szCs w:val="26"/>
+        </w:rPr>
+      </w:pPr>
+    </w:p>
+    <w:p>
+      <w:pPr>
+        <w:pStyle w:val="Ttulo2"/>
+        <w:numPr>
+          <w:ilvl w:val="0"/>
+          <w:numId w:val="3"/>
+        </w:numPr>
+      </w:pPr>
+      <w:r>
+        <w:lastRenderedPageBreak/>
+        <w:t>X</w:t>
       </w:r>
     </w:p>
     <w:sectPr>
@@ -4036,13 +4697,254 @@
 </file>
 
 <file path=customXml/item1.xml><?xml version="1.0" encoding="utf-8"?>
+<?mso-contentType ?>
+<FormTemplates xmlns="http://schemas.microsoft.com/sharepoint/v3/contenttype/forms">
+  <Display>DocumentLibraryForm</Display>
+  <Edit>DocumentLibraryForm</Edit>
+  <New>DocumentLibraryForm</New>
+</FormTemplates>
+</file>
+
+<file path=customXml/item2.xml><?xml version="1.0" encoding="utf-8"?>
+<ct:contentTypeSchema xmlns:ct="http://schemas.microsoft.com/office/2006/metadata/contentType" xmlns:ma="http://schemas.microsoft.com/office/2006/metadata/properties/metaAttributes" ct:_="" ma:_="" ma:contentTypeName="Documento" ma:contentTypeID="0x01010069A835C23E741A44A533516C9CF228AA" ma:contentTypeVersion="8" ma:contentTypeDescription="Criar um novo documento." ma:contentTypeScope="" ma:versionID="3aac35ea83bb6fc4c4ba9e1e6942d2a9">
+  <xsd:schema xmlns:xsd="http://www.w3.org/2001/XMLSchema" xmlns:xs="http://www.w3.org/2001/XMLSchema" xmlns:p="http://schemas.microsoft.com/office/2006/metadata/properties" xmlns:ns2="e21dcaab-4539-456e-aaa9-e4ecc7dc8647" xmlns:ns3="feff44c5-25b8-44b6-9d95-9716509e6030" targetNamespace="http://schemas.microsoft.com/office/2006/metadata/properties" ma:root="true" ma:fieldsID="6f84631af0e3af196acdb1cd17b6a7e5" ns2:_="" ns3:_="">
+    <xsd:import namespace="e21dcaab-4539-456e-aaa9-e4ecc7dc8647"/>
+    <xsd:import namespace="feff44c5-25b8-44b6-9d95-9716509e6030"/>
+    <xsd:element name="properties">
+      <xsd:complexType>
+        <xsd:sequence>
+          <xsd:element name="documentManagement">
+            <xsd:complexType>
+              <xsd:all>
+                <xsd:element ref="ns2:MediaServiceMetadata" minOccurs="0"/>
+                <xsd:element ref="ns2:MediaServiceFastMetadata" minOccurs="0"/>
+                <xsd:element ref="ns2:lcf76f155ced4ddcb4097134ff3c332f" minOccurs="0"/>
+                <xsd:element ref="ns3:TaxCatchAll" minOccurs="0"/>
+                <xsd:element ref="ns2:MediaServiceOCR" minOccurs="0"/>
+                <xsd:element ref="ns2:MediaServiceGenerationTime" minOccurs="0"/>
+                <xsd:element ref="ns2:MediaServiceEventHashCode" minOccurs="0"/>
+              </xsd:all>
+            </xsd:complexType>
+          </xsd:element>
+        </xsd:sequence>
+      </xsd:complexType>
+    </xsd:element>
+  </xsd:schema>
+  <xsd:schema xmlns:xsd="http://www.w3.org/2001/XMLSchema" xmlns:xs="http://www.w3.org/2001/XMLSchema" xmlns:dms="http://schemas.microsoft.com/office/2006/documentManagement/types" xmlns:pc="http://schemas.microsoft.com/office/infopath/2007/PartnerControls" targetNamespace="e21dcaab-4539-456e-aaa9-e4ecc7dc8647" elementFormDefault="qualified">
+    <xsd:import namespace="http://schemas.microsoft.com/office/2006/documentManagement/types"/>
+    <xsd:import namespace="http://schemas.microsoft.com/office/infopath/2007/PartnerControls"/>
+    <xsd:element name="MediaServiceMetadata" ma:index="8" nillable="true" ma:displayName="MediaServiceMetadata" ma:hidden="true" ma:internalName="MediaServiceMetadata" ma:readOnly="true">
+      <xsd:simpleType>
+        <xsd:restriction base="dms:Note"/>
+      </xsd:simpleType>
+    </xsd:element>
+    <xsd:element name="MediaServiceFastMetadata" ma:index="9" nillable="true" ma:displayName="MediaServiceFastMetadata" ma:hidden="true" ma:internalName="MediaServiceFastMetadata" ma:readOnly="true">
+      <xsd:simpleType>
+        <xsd:restriction base="dms:Note"/>
+      </xsd:simpleType>
+    </xsd:element>
+    <xsd:element name="lcf76f155ced4ddcb4097134ff3c332f" ma:index="11" nillable="true" ma:taxonomy="true" ma:internalName="lcf76f155ced4ddcb4097134ff3c332f" ma:taxonomyFieldName="MediaServiceImageTags" ma:displayName="Etiquetas de Imagem" ma:readOnly="false" ma:fieldId="{5cf76f15-5ced-4ddc-b409-7134ff3c332f}" ma:taxonomyMulti="true" ma:sspId="abd39c20-4416-4a86-a41d-df69d8f2de93" ma:termSetId="09814cd3-568e-fe90-9814-8d621ff8fb84" ma:anchorId="fba54fb3-c3e1-fe81-a776-ca4b69148c4d" ma:open="true" ma:isKeyword="false">
+      <xsd:complexType>
+        <xsd:sequence>
+          <xsd:element ref="pc:Terms" minOccurs="0" maxOccurs="1"/>
+        </xsd:sequence>
+      </xsd:complexType>
+    </xsd:element>
+    <xsd:element name="MediaServiceOCR" ma:index="13" nillable="true" ma:displayName="Extracted Text" ma:internalName="MediaServiceOCR" ma:readOnly="true">
+      <xsd:simpleType>
+        <xsd:restriction base="dms:Note">
+          <xsd:maxLength value="255"/>
+        </xsd:restriction>
+      </xsd:simpleType>
+    </xsd:element>
+    <xsd:element name="MediaServiceGenerationTime" ma:index="14" nillable="true" ma:displayName="MediaServiceGenerationTime" ma:hidden="true" ma:internalName="MediaServiceGenerationTime" ma:readOnly="true">
+      <xsd:simpleType>
+        <xsd:restriction base="dms:Text"/>
+      </xsd:simpleType>
+    </xsd:element>
+    <xsd:element name="MediaServiceEventHashCode" ma:index="15" nillable="true" ma:displayName="MediaServiceEventHashCode" ma:hidden="true" ma:internalName="MediaServiceEventHashCode" ma:readOnly="true">
+      <xsd:simpleType>
+        <xsd:restriction base="dms:Text"/>
+      </xsd:simpleType>
+    </xsd:element>
+  </xsd:schema>
+  <xsd:schema xmlns:xsd="http://www.w3.org/2001/XMLSchema" xmlns:xs="http://www.w3.org/2001/XMLSchema" xmlns:dms="http://schemas.microsoft.com/office/2006/documentManagement/types" xmlns:pc="http://schemas.microsoft.com/office/infopath/2007/PartnerControls" targetNamespace="feff44c5-25b8-44b6-9d95-9716509e6030" elementFormDefault="qualified">
+    <xsd:import namespace="http://schemas.microsoft.com/office/2006/documentManagement/types"/>
+    <xsd:import namespace="http://schemas.microsoft.com/office/infopath/2007/PartnerControls"/>
+    <xsd:element name="TaxCatchAll" ma:index="12" nillable="true" ma:displayName="Taxonomy Catch All Column" ma:hidden="true" ma:list="{388778c0-f7dc-4bcd-9651-8c24bd324601}" ma:internalName="TaxCatchAll" ma:showField="CatchAllData" ma:web="feff44c5-25b8-44b6-9d95-9716509e6030">
+      <xsd:complexType>
+        <xsd:complexContent>
+          <xsd:extension base="dms:MultiChoiceLookup">
+            <xsd:sequence>
+              <xsd:element name="Value" type="dms:Lookup" maxOccurs="unbounded" minOccurs="0" nillable="true"/>
+            </xsd:sequence>
+          </xsd:extension>
+        </xsd:complexContent>
+      </xsd:complexType>
+    </xsd:element>
+  </xsd:schema>
+  <xsd:schema xmlns="http://schemas.openxmlformats.org/package/2006/metadata/core-properties" xmlns:xsd="http://www.w3.org/2001/XMLSchema" xmlns:xsi="http://www.w3.org/2001/XMLSchema-instance" xmlns:dc="http://purl.org/dc/elements/1.1/" xmlns:dcterms="http://purl.org/dc/terms/" xmlns:odoc="http://schemas.microsoft.com/internal/obd" targetNamespace="http://schemas.openxmlformats.org/package/2006/metadata/core-properties" elementFormDefault="qualified" attributeFormDefault="unqualified" blockDefault="#all">
+    <xsd:import namespace="http://purl.org/dc/elements/1.1/" schemaLocation="http://dublincore.org/schemas/xmls/qdc/2003/04/02/dc.xsd"/>
+    <xsd:import namespace="http://purl.org/dc/terms/" schemaLocation="http://dublincore.org/schemas/xmls/qdc/2003/04/02/dcterms.xsd"/>
+    <xsd:element name="coreProperties" type="CT_coreProperties"/>
+    <xsd:complexType name="CT_coreProperties">
+      <xsd:all>
+        <xsd:element ref="dc:creator" minOccurs="0" maxOccurs="1"/>
+        <xsd:element ref="dcterms:created" minOccurs="0" maxOccurs="1"/>
+        <xsd:element ref="dc:identifier" minOccurs="0" maxOccurs="1"/>
+        <xsd:element name="contentType" minOccurs="0" maxOccurs="1" type="xsd:string" ma:index="0" ma:displayName="Tipo de Conteúdo"/>
+        <xsd:element ref="dc:title" minOccurs="0" maxOccurs="1" ma:index="4" ma:displayName="Título"/>
+        <xsd:element ref="dc:subject" minOccurs="0" maxOccurs="1"/>
+        <xsd:element ref="dc:description" minOccurs="0" maxOccurs="1"/>
+        <xsd:element name="keywords" minOccurs="0" maxOccurs="1" type="xsd:string"/>
+        <xsd:element ref="dc:language" minOccurs="0" maxOccurs="1"/>
+        <xsd:element name="category" minOccurs="0" maxOccurs="1" type="xsd:string"/>
+        <xsd:element name="version" minOccurs="0" maxOccurs="1" type="xsd:string"/>
+        <xsd:element name="revision" minOccurs="0" maxOccurs="1" type="xsd:string">
+          <xsd:annotation>
+            <xsd:documentation>
+                        This value indicates the number of saves or revisions. The application is responsible for updating this value after each revision.
+                    </xsd:documentation>
+          </xsd:annotation>
+        </xsd:element>
+        <xsd:element name="lastModifiedBy" minOccurs="0" maxOccurs="1" type="xsd:string"/>
+        <xsd:element ref="dcterms:modified" minOccurs="0" maxOccurs="1"/>
+        <xsd:element name="contentStatus" minOccurs="0" maxOccurs="1" type="xsd:string"/>
+      </xsd:all>
+    </xsd:complexType>
+  </xsd:schema>
+  <xs:schema xmlns:pc="http://schemas.microsoft.com/office/infopath/2007/PartnerControls" xmlns:xs="http://www.w3.org/2001/XMLSchema" targetNamespace="http://schemas.microsoft.com/office/infopath/2007/PartnerControls" elementFormDefault="qualified" attributeFormDefault="unqualified">
+    <xs:element name="Person">
+      <xs:complexType>
+        <xs:sequence>
+          <xs:element ref="pc:DisplayName" minOccurs="0"/>
+          <xs:element ref="pc:AccountId" minOccurs="0"/>
+          <xs:element ref="pc:AccountType" minOccurs="0"/>
+        </xs:sequence>
+      </xs:complexType>
+    </xs:element>
+    <xs:element name="DisplayName" type="xs:string"/>
+    <xs:element name="AccountId" type="xs:string"/>
+    <xs:element name="AccountType" type="xs:string"/>
+    <xs:element name="BDCAssociatedEntity">
+      <xs:complexType>
+        <xs:sequence>
+          <xs:element ref="pc:BDCEntity" minOccurs="0" maxOccurs="unbounded"/>
+        </xs:sequence>
+        <xs:attribute ref="pc:EntityNamespace"/>
+        <xs:attribute ref="pc:EntityName"/>
+        <xs:attribute ref="pc:SystemInstanceName"/>
+        <xs:attribute ref="pc:AssociationName"/>
+      </xs:complexType>
+    </xs:element>
+    <xs:attribute name="EntityNamespace" type="xs:string"/>
+    <xs:attribute name="EntityName" type="xs:string"/>
+    <xs:attribute name="SystemInstanceName" type="xs:string"/>
+    <xs:attribute name="AssociationName" type="xs:string"/>
+    <xs:element name="BDCEntity">
+      <xs:complexType>
+        <xs:sequence>
+          <xs:element ref="pc:EntityDisplayName" minOccurs="0"/>
+          <xs:element ref="pc:EntityInstanceReference" minOccurs="0"/>
+          <xs:element ref="pc:EntityId1" minOccurs="0"/>
+          <xs:element ref="pc:EntityId2" minOccurs="0"/>
+          <xs:element ref="pc:EntityId3" minOccurs="0"/>
+          <xs:element ref="pc:EntityId4" minOccurs="0"/>
+          <xs:element ref="pc:EntityId5" minOccurs="0"/>
+        </xs:sequence>
+      </xs:complexType>
+    </xs:element>
+    <xs:element name="EntityDisplayName" type="xs:string"/>
+    <xs:element name="EntityInstanceReference" type="xs:string"/>
+    <xs:element name="EntityId1" type="xs:string"/>
+    <xs:element name="EntityId2" type="xs:string"/>
+    <xs:element name="EntityId3" type="xs:string"/>
+    <xs:element name="EntityId4" type="xs:string"/>
+    <xs:element name="EntityId5" type="xs:string"/>
+    <xs:element name="Terms">
+      <xs:complexType>
+        <xs:sequence>
+          <xs:element ref="pc:TermInfo" minOccurs="0" maxOccurs="unbounded"/>
+        </xs:sequence>
+      </xs:complexType>
+    </xs:element>
+    <xs:element name="TermInfo">
+      <xs:complexType>
+        <xs:sequence>
+          <xs:element ref="pc:TermName" minOccurs="0"/>
+          <xs:element ref="pc:TermId" minOccurs="0"/>
+        </xs:sequence>
+      </xs:complexType>
+    </xs:element>
+    <xs:element name="TermName" type="xs:string"/>
+    <xs:element name="TermId" type="xs:string"/>
+  </xs:schema>
+</ct:contentTypeSchema>
+</file>
+
+<file path=customXml/item3.xml><?xml version="1.0" encoding="utf-8"?>
 <b:Sources xmlns:b="http://schemas.openxmlformats.org/officeDocument/2006/bibliography" xmlns="http://schemas.openxmlformats.org/officeDocument/2006/bibliography" SelectedStyle="\APASixthEditionOfficeOnline.xsl" StyleName="APA" Version="6"/>
 </file>
 
+<file path=customXml/item4.xml><?xml version="1.0" encoding="utf-8"?>
+<p:properties xmlns:p="http://schemas.microsoft.com/office/2006/metadata/properties" xmlns:xsi="http://www.w3.org/2001/XMLSchema-instance" xmlns:pc="http://schemas.microsoft.com/office/infopath/2007/PartnerControls">
+  <documentManagement>
+    <lcf76f155ced4ddcb4097134ff3c332f xmlns="e21dcaab-4539-456e-aaa9-e4ecc7dc8647">
+      <Terms xmlns="http://schemas.microsoft.com/office/infopath/2007/PartnerControls"/>
+    </lcf76f155ced4ddcb4097134ff3c332f>
+    <TaxCatchAll xmlns="feff44c5-25b8-44b6-9d95-9716509e6030" xsi:nil="true"/>
+  </documentManagement>
+</p:properties>
+</file>
+
 <file path=customXml/itemProps1.xml><?xml version="1.0" encoding="utf-8"?>
+<ds:datastoreItem xmlns:ds="http://schemas.openxmlformats.org/officeDocument/2006/customXml" ds:itemID="{55E16C98-92BE-481B-A797-E665269D0549}">
+  <ds:schemaRefs>
+    <ds:schemaRef ds:uri="http://schemas.microsoft.com/sharepoint/v3/contenttype/forms"/>
+  </ds:schemaRefs>
+</ds:datastoreItem>
+</file>
+
+<file path=customXml/itemProps2.xml><?xml version="1.0" encoding="utf-8"?>
+<ds:datastoreItem xmlns:ds="http://schemas.openxmlformats.org/officeDocument/2006/customXml" ds:itemID="{7D6749F8-799D-4DB1-8C42-92054FF779C2}">
+  <ds:schemaRefs>
+    <ds:schemaRef ds:uri="http://schemas.microsoft.com/office/2006/metadata/contentType"/>
+    <ds:schemaRef ds:uri="http://schemas.microsoft.com/office/2006/metadata/properties/metaAttributes"/>
+    <ds:schemaRef ds:uri="http://www.w3.org/2001/XMLSchema"/>
+    <ds:schemaRef ds:uri="http://schemas.microsoft.com/office/2006/metadata/properties"/>
+    <ds:schemaRef ds:uri="e21dcaab-4539-456e-aaa9-e4ecc7dc8647"/>
+    <ds:schemaRef ds:uri="feff44c5-25b8-44b6-9d95-9716509e6030"/>
+    <ds:schemaRef ds:uri="http://schemas.microsoft.com/office/2006/documentManagement/types"/>
+    <ds:schemaRef ds:uri="http://schemas.microsoft.com/office/infopath/2007/PartnerControls"/>
+    <ds:schemaRef ds:uri="http://schemas.openxmlformats.org/package/2006/metadata/core-properties"/>
+    <ds:schemaRef ds:uri="http://purl.org/dc/elements/1.1/"/>
+    <ds:schemaRef ds:uri="http://purl.org/dc/terms/"/>
+    <ds:schemaRef ds:uri="http://schemas.microsoft.com/internal/obd"/>
+  </ds:schemaRefs>
+</ds:datastoreItem>
+</file>
+
+<file path=customXml/itemProps3.xml><?xml version="1.0" encoding="utf-8"?>
 <ds:datastoreItem xmlns:ds="http://schemas.openxmlformats.org/officeDocument/2006/customXml" ds:itemID="{A79DD42D-DD53-47D1-81BF-0D2FEBE400B9}">
   <ds:schemaRefs>
     <ds:schemaRef ds:uri="http://schemas.openxmlformats.org/officeDocument/2006/bibliography"/>
   </ds:schemaRefs>
 </ds:datastoreItem>
+</file>
+
+<file path=customXml/itemProps4.xml><?xml version="1.0" encoding="utf-8"?>
+<ds:datastoreItem xmlns:ds="http://schemas.openxmlformats.org/officeDocument/2006/customXml" ds:itemID="{E5A4921B-60AB-4DC6-A09D-377ACE594515}">
+  <ds:schemaRefs>
+    <ds:schemaRef ds:uri="http://purl.org/dc/elements/1.1/"/>
+    <ds:schemaRef ds:uri="feff44c5-25b8-44b6-9d95-9716509e6030"/>
+    <ds:schemaRef ds:uri="http://schemas.microsoft.com/office/2006/metadata/properties"/>
+    <ds:schemaRef ds:uri="http://purl.org/dc/terms/"/>
+    <ds:schemaRef ds:uri="http://www.w3.org/XML/1998/namespace"/>
+    <ds:schemaRef ds:uri="http://schemas.microsoft.com/office/infopath/2007/PartnerControls"/>
+    <ds:schemaRef ds:uri="http://schemas.microsoft.com/office/2006/documentManagement/types"/>
+    <ds:schemaRef ds:uri="http://schemas.openxmlformats.org/package/2006/metadata/core-properties"/>
+    <ds:schemaRef ds:uri="e21dcaab-4539-456e-aaa9-e4ecc7dc8647"/>
+    <ds:schemaRef ds:uri="http://purl.org/dc/dcmitype/"/>
+  </ds:schemaRefs>
+</ds:datastoreItem>
 </file>
</xml_diff>